<commit_message>
Update 9/14/2023 10:16PM EST
Update as of 10:16PM EST on 9/14/2023.
</commit_message>
<xml_diff>
--- a/&SPECIFIC/&LEG WAR CRIME PREVENTION/20230914 - MCE123 Technology Development - Leg War Crime Prevention Security Systems - v1.0.1.5.docx
+++ b/&SPECIFIC/&LEG WAR CRIME PREVENTION/20230914 - MCE123 Technology Development - Leg War Crime Prevention Security Systems - v1.0.1.5.docx
@@ -207,7 +207,7 @@
           <w:sz w:val="28"/>
           <w:szCs w:val="28"/>
         </w:rPr>
-        <w:t>9/14/2023 10:11:47 PM</w:t>
+        <w:t>9/14/2023 10:15:27 PM</w:t>
       </w:r>
     </w:p>
     <w:p>
@@ -740,15 +740,7 @@
           <w:bCs/>
           <w:color w:val="FF0000"/>
         </w:rPr>
-        <w:t xml:space="preserve">LEG </w:t>
-      </w:r>
-      <w:r>
-        <w:rPr>
-          <w:b/>
-          <w:bCs/>
-          <w:color w:val="FF0000"/>
-        </w:rPr>
-        <w:t>MOTION</w:t>
+        <w:t>LEG MOTION</w:t>
       </w:r>
       <w:r>
         <w:rPr>
@@ -799,7 +791,15 @@
           <w:bCs/>
           <w:color w:val="FF0000"/>
         </w:rPr>
-        <w:t>LEG PAIN</w:t>
+        <w:t>LEG MO</w:t>
+      </w:r>
+      <w:r>
+        <w:rPr>
+          <w:b/>
+          <w:bCs/>
+          <w:color w:val="FF0000"/>
+        </w:rPr>
+        <w:t>VEMENT</w:t>
       </w:r>
       <w:r>
         <w:rPr>
@@ -850,15 +850,15 @@
           <w:bCs/>
           <w:color w:val="FF0000"/>
         </w:rPr>
-        <w:t>LEG TENS</w:t>
-      </w:r>
-      <w:r>
-        <w:rPr>
-          <w:b/>
-          <w:bCs/>
-          <w:color w:val="FF0000"/>
-        </w:rPr>
-        <w:t>ION</w:t>
+        <w:t>LEG MOVEMEN</w:t>
+      </w:r>
+      <w:r>
+        <w:rPr>
+          <w:b/>
+          <w:bCs/>
+          <w:color w:val="FF0000"/>
+        </w:rPr>
+        <w:t>T ACTION</w:t>
       </w:r>
       <w:r>
         <w:rPr>
@@ -909,15 +909,23 @@
           <w:bCs/>
           <w:color w:val="FF0000"/>
         </w:rPr>
-        <w:t>LEG T</w:t>
-      </w:r>
-      <w:r>
-        <w:rPr>
-          <w:b/>
-          <w:bCs/>
-          <w:color w:val="FF0000"/>
-        </w:rPr>
-        <w:t>ENSOR</w:t>
+        <w:t xml:space="preserve">LEG MOVEMENT </w:t>
+      </w:r>
+      <w:r>
+        <w:rPr>
+          <w:b/>
+          <w:bCs/>
+          <w:color w:val="FF0000"/>
+        </w:rPr>
+        <w:t xml:space="preserve">BACKWARD </w:t>
+      </w:r>
+      <w:r>
+        <w:rPr>
+          <w:b/>
+          <w:bCs/>
+          <w:color w:val="FF0000"/>
+        </w:rPr>
+        <w:t>ACTION</w:t>
       </w:r>
       <w:r>
         <w:rPr>
@@ -968,15 +976,23 @@
           <w:bCs/>
           <w:color w:val="FF0000"/>
         </w:rPr>
-        <w:t>LEG TENSO</w:t>
-      </w:r>
-      <w:r>
-        <w:rPr>
-          <w:b/>
-          <w:bCs/>
-          <w:color w:val="FF0000"/>
-        </w:rPr>
-        <w:t>R ACTION</w:t>
+        <w:t xml:space="preserve">LEG MOVEMENT </w:t>
+      </w:r>
+      <w:r>
+        <w:rPr>
+          <w:b/>
+          <w:bCs/>
+          <w:color w:val="FF0000"/>
+        </w:rPr>
+        <w:t>FORWARD</w:t>
+      </w:r>
+      <w:r>
+        <w:rPr>
+          <w:b/>
+          <w:bCs/>
+          <w:color w:val="FF0000"/>
+        </w:rPr>
+        <w:t xml:space="preserve"> ACTION</w:t>
       </w:r>
       <w:r>
         <w:rPr>
@@ -1027,23 +1043,7 @@
           <w:bCs/>
           <w:color w:val="FF0000"/>
         </w:rPr>
-        <w:t xml:space="preserve">LEG TENSOR </w:t>
-      </w:r>
-      <w:r>
-        <w:rPr>
-          <w:b/>
-          <w:bCs/>
-          <w:color w:val="FF0000"/>
-        </w:rPr>
-        <w:t>BACK</w:t>
-      </w:r>
-      <w:r>
-        <w:rPr>
-          <w:b/>
-          <w:bCs/>
-          <w:color w:val="FF0000"/>
-        </w:rPr>
-        <w:t>WARD ACTION</w:t>
+        <w:t>LEG PAIN</w:t>
       </w:r>
       <w:r>
         <w:rPr>
@@ -1094,23 +1094,7 @@
           <w:bCs/>
           <w:color w:val="FF0000"/>
         </w:rPr>
-        <w:t xml:space="preserve">LEG TENSOR </w:t>
-      </w:r>
-      <w:r>
-        <w:rPr>
-          <w:b/>
-          <w:bCs/>
-          <w:color w:val="FF0000"/>
-        </w:rPr>
-        <w:t xml:space="preserve">FORWARD </w:t>
-      </w:r>
-      <w:r>
-        <w:rPr>
-          <w:b/>
-          <w:bCs/>
-          <w:color w:val="FF0000"/>
-        </w:rPr>
-        <w:t>ACTION</w:t>
+        <w:t>LEG TENSION</w:t>
       </w:r>
       <w:r>
         <w:rPr>
@@ -1161,15 +1145,211 @@
           <w:bCs/>
           <w:color w:val="FF0000"/>
         </w:rPr>
-        <w:t xml:space="preserve">LEG </w:t>
-      </w:r>
-      <w:r>
-        <w:rPr>
-          <w:b/>
-          <w:bCs/>
-          <w:color w:val="FF0000"/>
-        </w:rPr>
-        <w:t>TERRORISM MOTION</w:t>
+        <w:t>LEG TENSOR</w:t>
+      </w:r>
+      <w:r>
+        <w:rPr>
+          <w:b/>
+          <w:bCs/>
+        </w:rPr>
+        <w:t>;</w:t>
+      </w:r>
+    </w:p>
+    <w:p>
+      <w:pPr>
+        <w:ind w:left="360"/>
+        <w:jc w:val="both"/>
+        <w:rPr>
+          <w:b/>
+          <w:bCs/>
+        </w:rPr>
+      </w:pPr>
+      <w:r>
+        <w:tab/>
+      </w:r>
+      <w:r>
+        <w:rPr>
+          <w:u w:val="single"/>
+        </w:rPr>
+        <w:t>PREVENTION SECURITY SYSTEM</w:t>
+      </w:r>
+      <w:r>
+        <w:rPr>
+          <w:u w:val="single"/>
+        </w:rPr>
+        <w:t>:</w:t>
+      </w:r>
+      <w:r>
+        <w:t xml:space="preserve"> </w:t>
+      </w:r>
+      <w:r>
+        <w:rPr>
+          <w:b/>
+          <w:bCs/>
+          <w:color w:val="FF0000"/>
+        </w:rPr>
+        <w:t xml:space="preserve">ANY </w:t>
+      </w:r>
+      <w:r>
+        <w:rPr>
+          <w:b/>
+          <w:bCs/>
+          <w:color w:val="FF0000"/>
+        </w:rPr>
+        <w:t>LEG TENSOR ACTION</w:t>
+      </w:r>
+      <w:r>
+        <w:rPr>
+          <w:b/>
+          <w:bCs/>
+        </w:rPr>
+        <w:t>;</w:t>
+      </w:r>
+    </w:p>
+    <w:p>
+      <w:pPr>
+        <w:ind w:left="360"/>
+        <w:jc w:val="both"/>
+        <w:rPr>
+          <w:b/>
+          <w:bCs/>
+        </w:rPr>
+      </w:pPr>
+      <w:r>
+        <w:tab/>
+      </w:r>
+      <w:r>
+        <w:rPr>
+          <w:u w:val="single"/>
+        </w:rPr>
+        <w:t>PREVENTION SECURITY SYSTEM</w:t>
+      </w:r>
+      <w:r>
+        <w:rPr>
+          <w:u w:val="single"/>
+        </w:rPr>
+        <w:t>:</w:t>
+      </w:r>
+      <w:r>
+        <w:t xml:space="preserve"> </w:t>
+      </w:r>
+      <w:r>
+        <w:rPr>
+          <w:b/>
+          <w:bCs/>
+          <w:color w:val="FF0000"/>
+        </w:rPr>
+        <w:t xml:space="preserve">ANY </w:t>
+      </w:r>
+      <w:r>
+        <w:rPr>
+          <w:b/>
+          <w:bCs/>
+          <w:color w:val="FF0000"/>
+        </w:rPr>
+        <w:t>LEG TENSOR BACKWARD ACTION</w:t>
+      </w:r>
+      <w:r>
+        <w:rPr>
+          <w:b/>
+          <w:bCs/>
+        </w:rPr>
+        <w:t>;</w:t>
+      </w:r>
+    </w:p>
+    <w:p>
+      <w:pPr>
+        <w:ind w:left="360"/>
+        <w:jc w:val="both"/>
+        <w:rPr>
+          <w:b/>
+          <w:bCs/>
+        </w:rPr>
+      </w:pPr>
+      <w:r>
+        <w:tab/>
+      </w:r>
+      <w:r>
+        <w:rPr>
+          <w:u w:val="single"/>
+        </w:rPr>
+        <w:t>PREVENTION SECURITY SYSTEM</w:t>
+      </w:r>
+      <w:r>
+        <w:rPr>
+          <w:u w:val="single"/>
+        </w:rPr>
+        <w:t>:</w:t>
+      </w:r>
+      <w:r>
+        <w:t xml:space="preserve"> </w:t>
+      </w:r>
+      <w:r>
+        <w:rPr>
+          <w:b/>
+          <w:bCs/>
+          <w:color w:val="FF0000"/>
+        </w:rPr>
+        <w:t xml:space="preserve">ANY </w:t>
+      </w:r>
+      <w:r>
+        <w:rPr>
+          <w:b/>
+          <w:bCs/>
+          <w:color w:val="FF0000"/>
+        </w:rPr>
+        <w:t>LEG TENSOR FORWARD ACTION</w:t>
+      </w:r>
+      <w:r>
+        <w:rPr>
+          <w:b/>
+          <w:bCs/>
+        </w:rPr>
+        <w:t>;</w:t>
+      </w:r>
+    </w:p>
+    <w:p>
+      <w:pPr>
+        <w:ind w:left="360"/>
+        <w:jc w:val="both"/>
+        <w:rPr>
+          <w:b/>
+          <w:bCs/>
+        </w:rPr>
+      </w:pPr>
+      <w:r>
+        <w:tab/>
+      </w:r>
+      <w:r>
+        <w:rPr>
+          <w:u w:val="single"/>
+        </w:rPr>
+        <w:t>PREVENTION SECURITY SYSTEM</w:t>
+      </w:r>
+      <w:r>
+        <w:rPr>
+          <w:u w:val="single"/>
+        </w:rPr>
+        <w:t>:</w:t>
+      </w:r>
+      <w:r>
+        <w:t xml:space="preserve"> </w:t>
+      </w:r>
+      <w:r>
+        <w:rPr>
+          <w:b/>
+          <w:bCs/>
+          <w:color w:val="FF0000"/>
+        </w:rPr>
+        <w:t xml:space="preserve">ANY </w:t>
+      </w:r>
+      <w:r>
+        <w:rPr>
+          <w:b/>
+          <w:bCs/>
+          <w:color w:val="FF0000"/>
+        </w:rPr>
+        <w:t>LEG TERRORISM MOTION</w:t>
       </w:r>
       <w:r>
         <w:rPr>
@@ -2440,15 +2620,7 @@
         <w:color w:val="000000" w:themeColor="text1"/>
         <w:sz w:val="18"/>
       </w:rPr>
-      <w:t xml:space="preserve">. </w:t>
-    </w:r>
-    <w:r>
-      <w:rPr>
-        <w:i/>
-        <w:color w:val="000000" w:themeColor="text1"/>
-        <w:sz w:val="18"/>
-      </w:rPr>
-      <w:t>The sole ownership of</w:t>
+      <w:t>. The sole ownership of</w:t>
     </w:r>
     <w:r>
       <w:rPr>

</xml_diff>